<commit_message>
Atualização do documento Gerenciamento de Equipamento
</commit_message>
<xml_diff>
--- a/Documentação Caso de Uso - Gerenciar Equipamentos.docx
+++ b/Documentação Caso de Uso - Gerenciar Equipamentos.docx
@@ -57,122 +57,19 @@
       <w:pPr>
         <w:jc w:val="center"/>
         <w:rPr>
-          <w:b/>
-          <w:bCs/>
-          <w:sz w:val="40"/>
-          <w:szCs w:val="40"/>
-        </w:rPr>
-      </w:pPr>
-      <w:r>
-        <w:rPr>
-          <w:b/>
-          <w:bCs/>
+          <w:sz w:val="24"/>
+          <w:szCs w:val="24"/>
+        </w:rPr>
+      </w:pPr>
+      <w:r>
+        <w:rPr>
           <w:noProof/>
-          <w:sz w:val="40"/>
-          <w:szCs w:val="40"/>
-        </w:rPr>
-        <mc:AlternateContent>
-          <mc:Choice Requires="wps">
-            <w:drawing>
-              <wp:anchor distT="0" distB="0" distL="114300" distR="114300" simplePos="0" relativeHeight="251659264" behindDoc="0" locked="0" layoutInCell="1" allowOverlap="1" wp14:anchorId="72987B1B" wp14:editId="76E9F3E1">
-                <wp:simplePos x="0" y="0"/>
-                <wp:positionH relativeFrom="column">
-                  <wp:posOffset>-575310</wp:posOffset>
-                </wp:positionH>
-                <wp:positionV relativeFrom="paragraph">
-                  <wp:posOffset>487045</wp:posOffset>
-                </wp:positionV>
-                <wp:extent cx="6610350" cy="4467225"/>
-                <wp:effectExtent l="0" t="0" r="19050" b="28575"/>
-                <wp:wrapNone/>
-                <wp:docPr id="2" name="Retângulo 2"/>
-                <wp:cNvGraphicFramePr/>
-                <a:graphic xmlns:a="http://schemas.openxmlformats.org/drawingml/2006/main">
-                  <a:graphicData uri="http://schemas.microsoft.com/office/word/2010/wordprocessingShape">
-                    <wps:wsp>
-                      <wps:cNvSpPr/>
-                      <wps:spPr>
-                        <a:xfrm>
-                          <a:off x="0" y="0"/>
-                          <a:ext cx="6610350" cy="4467225"/>
-                        </a:xfrm>
-                        <a:prstGeom prst="rect">
-                          <a:avLst/>
-                        </a:prstGeom>
-                        <a:noFill/>
-                        <a:ln w="9525" cap="flat" cmpd="sng" algn="ctr">
-                          <a:solidFill>
-                            <a:schemeClr val="dk1"/>
-                          </a:solidFill>
-                          <a:prstDash val="solid"/>
-                          <a:round/>
-                          <a:headEnd type="none" w="med" len="med"/>
-                          <a:tailEnd type="none" w="med" len="med"/>
-                        </a:ln>
-                      </wps:spPr>
-                      <wps:style>
-                        <a:lnRef idx="0">
-                          <a:scrgbClr r="0" g="0" b="0"/>
-                        </a:lnRef>
-                        <a:fillRef idx="0">
-                          <a:scrgbClr r="0" g="0" b="0"/>
-                        </a:fillRef>
-                        <a:effectRef idx="0">
-                          <a:scrgbClr r="0" g="0" b="0"/>
-                        </a:effectRef>
-                        <a:fontRef idx="minor">
-                          <a:schemeClr val="dk1"/>
-                        </a:fontRef>
-                      </wps:style>
-                      <wps:bodyPr rot="0" spcFirstLastPara="0" vertOverflow="overflow" horzOverflow="overflow" vert="horz" wrap="square" lIns="91440" tIns="45720" rIns="91440" bIns="45720" numCol="1" spcCol="0" rtlCol="0" fromWordArt="0" anchor="ctr" anchorCtr="0" forceAA="0" compatLnSpc="1">
-                        <a:prstTxWarp prst="textNoShape">
-                          <a:avLst/>
-                        </a:prstTxWarp>
-                        <a:noAutofit/>
-                      </wps:bodyPr>
-                    </wps:wsp>
-                  </a:graphicData>
-                </a:graphic>
-              </wp:anchor>
-            </w:drawing>
-          </mc:Choice>
-          <mc:Fallback>
-            <w:pict>
-              <v:rect w14:anchorId="779E81FA" id="Retângulo 2" o:spid="_x0000_s1026" style="position:absolute;margin-left:-45.3pt;margin-top:38.35pt;width:520.5pt;height:351.75pt;z-index:251659264;visibility:visible;mso-wrap-style:square;mso-wrap-distance-left:9pt;mso-wrap-distance-top:0;mso-wrap-distance-right:9pt;mso-wrap-distance-bottom:0;mso-position-horizontal:absolute;mso-position-horizontal-relative:text;mso-position-vertical:absolute;mso-position-vertical-relative:text;v-text-anchor:middle" o:gfxdata="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" filled="f" strokecolor="black [3200]">
-                <v:stroke joinstyle="round"/>
-              </v:rect>
-            </w:pict>
-          </mc:Fallback>
-        </mc:AlternateContent>
-      </w:r>
-    </w:p>
-    <w:p>
-      <w:pPr>
-        <w:jc w:val="center"/>
-        <w:rPr>
-          <w:b/>
-          <w:bCs/>
-          <w:sz w:val="40"/>
-          <w:szCs w:val="40"/>
-        </w:rPr>
-      </w:pPr>
-    </w:p>
-    <w:p>
-      <w:pPr>
-        <w:rPr>
-          <w:sz w:val="24"/>
-          <w:szCs w:val="24"/>
-        </w:rPr>
-      </w:pPr>
-      <w:r>
-        <w:rPr>
-          <w:noProof/>
         </w:rPr>
         <w:drawing>
-          <wp:inline distT="0" distB="0" distL="0" distR="0" wp14:anchorId="23DBC506" wp14:editId="08A62D64">
-            <wp:extent cx="5400040" cy="3192780"/>
-            <wp:effectExtent l="0" t="0" r="0" b="7620"/>
-            <wp:docPr id="1" name="Imagem 1"/>
+          <wp:inline distT="0" distB="0" distL="0" distR="0" wp14:anchorId="508FA6FE" wp14:editId="4AAA09EE">
+            <wp:extent cx="5400040" cy="3865245"/>
+            <wp:effectExtent l="0" t="0" r="0" b="1905"/>
+            <wp:docPr id="3" name="Imagem 3"/>
             <wp:cNvGraphicFramePr>
               <a:graphicFrameLocks xmlns:a="http://schemas.openxmlformats.org/drawingml/2006/main" noChangeAspect="1"/>
             </wp:cNvGraphicFramePr>
@@ -201,7 +98,7 @@
                   <pic:spPr bwMode="auto">
                     <a:xfrm>
                       <a:off x="0" y="0"/>
-                      <a:ext cx="5400040" cy="3192780"/>
+                      <a:ext cx="5400040" cy="3865245"/>
                     </a:xfrm>
                     <a:prstGeom prst="rect">
                       <a:avLst/>
@@ -217,22 +114,6 @@
           </wp:inline>
         </w:drawing>
       </w:r>
-      <w:commentRangeStart w:id="0"/>
-      <w:commentRangeEnd w:id="0"/>
-      <w:r>
-        <w:rPr>
-          <w:rStyle w:val="Refdecomentrio"/>
-        </w:rPr>
-        <w:commentReference w:id="0"/>
-      </w:r>
-    </w:p>
-    <w:p>
-      <w:pPr>
-        <w:rPr>
-          <w:sz w:val="24"/>
-          <w:szCs w:val="24"/>
-        </w:rPr>
-      </w:pPr>
     </w:p>
     <w:p>
       <w:pPr>
@@ -570,7 +451,6 @@
           <w:sz w:val="28"/>
           <w:szCs w:val="28"/>
         </w:rPr>
-        <w:lastRenderedPageBreak/>
         <w:tab/>
       </w:r>
       <w:r>
@@ -944,53 +824,6 @@
     </w:sectPr>
   </w:body>
 </w:document>
-</file>
-
-<file path=word/comments.xml><?xml version="1.0" encoding="utf-8"?>
-<w:comments xmlns:wpc="http://schemas.microsoft.com/office/word/2010/wordprocessingCanvas" xmlns:cx="http://schemas.microsoft.com/office/drawing/2014/chartex" xmlns:cx1="http://schemas.microsoft.com/office/drawing/2015/9/8/chartex" xmlns:cx2="http://schemas.microsoft.com/office/drawing/2015/10/21/chartex" xmlns:cx3="http://schemas.microsoft.com/office/drawing/2016/5/9/chartex" xmlns:cx4="http://schemas.microsoft.com/office/drawing/2016/5/10/chartex" xmlns:cx5="http://schemas.microsoft.com/office/drawing/2016/5/11/chartex" xmlns:cx6="http://schemas.microsoft.com/office/drawing/2016/5/12/chartex" xmlns:cx7="http://schemas.microsoft.com/office/drawing/2016/5/13/chartex" xmlns:cx8="http://schemas.microsoft.com/office/drawing/2016/5/14/chartex" xmlns:mc="http://schemas.openxmlformats.org/markup-compatibility/2006" xmlns:aink="http://schemas.microsoft.com/office/drawing/2016/ink" xmlns:am3d="http://schemas.microsoft.com/office/drawing/2017/model3d" xmlns:o="urn:schemas-microsoft-com:office:office" xmlns:r="http://schemas.openxmlformats.org/officeDocument/2006/relationships" xmlns:m="http://schemas.openxmlformats.org/officeDocument/2006/math" xmlns:v="urn:schemas-microsoft-com:vml" xmlns:wp14="http://schemas.microsoft.com/office/word/2010/wordprocessingDrawing" xmlns:wp="http://schemas.openxmlformats.org/drawingml/2006/wordprocessingDrawing" xmlns:w10="urn:schemas-microsoft-com:office:word" xmlns:w="http://schemas.openxmlformats.org/wordprocessingml/2006/main" xmlns:w14="http://schemas.microsoft.com/office/word/2010/wordml" xmlns:w15="http://schemas.microsoft.com/office/word/2012/wordml" xmlns:w16cex="http://schemas.microsoft.com/office/word/2018/wordml/cex" xmlns:w16cid="http://schemas.microsoft.com/office/word/2016/wordml/cid" xmlns:w16="http://schemas.microsoft.com/office/word/2018/wordml" xmlns:w16sdtdh="http://schemas.microsoft.com/office/word/2020/wordml/sdtdatahash" xmlns:w16se="http://schemas.microsoft.com/office/word/2015/wordml/symex" xmlns:wpg="http://schemas.microsoft.com/office/word/2010/wordprocessingGroup" xmlns:wpi="http://schemas.microsoft.com/office/word/2010/wordprocessingInk" xmlns:wne="http://schemas.microsoft.com/office/word/2006/wordml" xmlns:wps="http://schemas.microsoft.com/office/word/2010/wordprocessingShape" mc:Ignorable="w14 w15 w16se w16cid w16 w16cex w16sdtdh wp14">
-  <w:comment w:id="0" w:author="Kelly Brito de Paula" w:date="2021-04-30T21:16:00Z" w:initials="KBdP">
-    <w:p>
-      <w:pPr>
-        <w:pStyle w:val="Textodecomentrio"/>
-      </w:pPr>
-      <w:r>
-        <w:rPr>
-          <w:rStyle w:val="Refdecomentrio"/>
-        </w:rPr>
-        <w:annotationRef/>
-      </w:r>
-      <w:r>
-        <w:t>Atualizar Caso de Uso - Substituir "Atualizar Equipamentos" por "Visualizar Equipamentos"</w:t>
-      </w:r>
-    </w:p>
-  </w:comment>
-</w:comments>
-</file>
-
-<file path=word/commentsExtended.xml><?xml version="1.0" encoding="utf-8"?>
-<w15:commentsEx xmlns:wpc="http://schemas.microsoft.com/office/word/2010/wordprocessingCanvas" xmlns:cx="http://schemas.microsoft.com/office/drawing/2014/chartex" xmlns:cx1="http://schemas.microsoft.com/office/drawing/2015/9/8/chartex" xmlns:cx2="http://schemas.microsoft.com/office/drawing/2015/10/21/chartex" xmlns:cx3="http://schemas.microsoft.com/office/drawing/2016/5/9/chartex" xmlns:cx4="http://schemas.microsoft.com/office/drawing/2016/5/10/chartex" xmlns:cx5="http://schemas.microsoft.com/office/drawing/2016/5/11/chartex" xmlns:cx6="http://schemas.microsoft.com/office/drawing/2016/5/12/chartex" xmlns:cx7="http://schemas.microsoft.com/office/drawing/2016/5/13/chartex" xmlns:cx8="http://schemas.microsoft.com/office/drawing/2016/5/14/chartex" xmlns:mc="http://schemas.openxmlformats.org/markup-compatibility/2006" xmlns:aink="http://schemas.microsoft.com/office/drawing/2016/ink" xmlns:am3d="http://schemas.microsoft.com/office/drawing/2017/model3d" xmlns:o="urn:schemas-microsoft-com:office:office" xmlns:r="http://schemas.openxmlformats.org/officeDocument/2006/relationships" xmlns:m="http://schemas.openxmlformats.org/officeDocument/2006/math" xmlns:v="urn:schemas-microsoft-com:vml" xmlns:wp14="http://schemas.microsoft.com/office/word/2010/wordprocessingDrawing" xmlns:wp="http://schemas.openxmlformats.org/drawingml/2006/wordprocessingDrawing" xmlns:w10="urn:schemas-microsoft-com:office:word" xmlns:w="http://schemas.openxmlformats.org/wordprocessingml/2006/main" xmlns:w14="http://schemas.microsoft.com/office/word/2010/wordml" xmlns:w15="http://schemas.microsoft.com/office/word/2012/wordml" xmlns:w16cex="http://schemas.microsoft.com/office/word/2018/wordml/cex" xmlns:w16cid="http://schemas.microsoft.com/office/word/2016/wordml/cid" xmlns:w16="http://schemas.microsoft.com/office/word/2018/wordml" xmlns:w16sdtdh="http://schemas.microsoft.com/office/word/2020/wordml/sdtdatahash" xmlns:w16se="http://schemas.microsoft.com/office/word/2015/wordml/symex" xmlns:wpg="http://schemas.microsoft.com/office/word/2010/wordprocessingGroup" xmlns:wpi="http://schemas.microsoft.com/office/word/2010/wordprocessingInk" xmlns:wne="http://schemas.microsoft.com/office/word/2006/wordml" xmlns:wps="http://schemas.microsoft.com/office/word/2010/wordprocessingShape" mc:Ignorable="w14 w15 w16se w16cid w16 w16cex w16sdtdh wp14">
-  <w15:commentEx w15:paraId="204521B1" w15:done="0"/>
-</w15:commentsEx>
-</file>
-
-<file path=word/commentsExtensible.xml><?xml version="1.0" encoding="utf-8"?>
-<w16cex:commentsExtensible xmlns:wpc="http://schemas.microsoft.com/office/word/2010/wordprocessingCanvas" xmlns:cx="http://schemas.microsoft.com/office/drawing/2014/chartex" xmlns:cx1="http://schemas.microsoft.com/office/drawing/2015/9/8/chartex" xmlns:cx2="http://schemas.microsoft.com/office/drawing/2015/10/21/chartex" xmlns:cx3="http://schemas.microsoft.com/office/drawing/2016/5/9/chartex" xmlns:cx4="http://schemas.microsoft.com/office/drawing/2016/5/10/chartex" xmlns:cx5="http://schemas.microsoft.com/office/drawing/2016/5/11/chartex" xmlns:cx6="http://schemas.microsoft.com/office/drawing/2016/5/12/chartex" xmlns:cx7="http://schemas.microsoft.com/office/drawing/2016/5/13/chartex" xmlns:cx8="http://schemas.microsoft.com/office/drawing/2016/5/14/chartex" xmlns:mc="http://schemas.openxmlformats.org/markup-compatibility/2006" xmlns:aink="http://schemas.microsoft.com/office/drawing/2016/ink" xmlns:am3d="http://schemas.microsoft.com/office/drawing/2017/model3d" xmlns:o="urn:schemas-microsoft-com:office:office" xmlns:r="http://schemas.openxmlformats.org/officeDocument/2006/relationships" xmlns:m="http://schemas.openxmlformats.org/officeDocument/2006/math" xmlns:v="urn:schemas-microsoft-com:vml" xmlns:wp14="http://schemas.microsoft.com/office/word/2010/wordprocessingDrawing" xmlns:wp="http://schemas.openxmlformats.org/drawingml/2006/wordprocessingDrawing" xmlns:w10="urn:schemas-microsoft-com:office:word" xmlns:w="http://schemas.openxmlformats.org/wordprocessingml/2006/main" xmlns:w14="http://schemas.microsoft.com/office/word/2010/wordml" xmlns:w15="http://schemas.microsoft.com/office/word/2012/wordml" xmlns:w16cex="http://schemas.microsoft.com/office/word/2018/wordml/cex" xmlns:w16cid="http://schemas.microsoft.com/office/word/2016/wordml/cid" xmlns:w16="http://schemas.microsoft.com/office/word/2018/wordml" xmlns:w16sdtdh="http://schemas.microsoft.com/office/word/2020/wordml/sdtdatahash" xmlns:w16se="http://schemas.microsoft.com/office/word/2015/wordml/symex" xmlns:wpg="http://schemas.microsoft.com/office/word/2010/wordprocessingGroup" xmlns:wpi="http://schemas.microsoft.com/office/word/2010/wordprocessingInk" xmlns:wne="http://schemas.microsoft.com/office/word/2006/wordml" xmlns:wps="http://schemas.microsoft.com/office/word/2010/wordprocessingShape" mc:Ignorable="w14 w15 w16se w16cid w16 w16cex w16sdtdh wp14">
-  <w16cex:commentExtensible w16cex:durableId="2436F244" w16cex:dateUtc="2021-05-01T00:16:00Z"/>
-</w16cex:commentsExtensible>
-</file>
-
-<file path=word/commentsIds.xml><?xml version="1.0" encoding="utf-8"?>
-<w16cid:commentsIds xmlns:wpc="http://schemas.microsoft.com/office/word/2010/wordprocessingCanvas" xmlns:cx="http://schemas.microsoft.com/office/drawing/2014/chartex" xmlns:cx1="http://schemas.microsoft.com/office/drawing/2015/9/8/chartex" xmlns:cx2="http://schemas.microsoft.com/office/drawing/2015/10/21/chartex" xmlns:cx3="http://schemas.microsoft.com/office/drawing/2016/5/9/chartex" xmlns:cx4="http://schemas.microsoft.com/office/drawing/2016/5/10/chartex" xmlns:cx5="http://schemas.microsoft.com/office/drawing/2016/5/11/chartex" xmlns:cx6="http://schemas.microsoft.com/office/drawing/2016/5/12/chartex" xmlns:cx7="http://schemas.microsoft.com/office/drawing/2016/5/13/chartex" xmlns:cx8="http://schemas.microsoft.com/office/drawing/2016/5/14/chartex" xmlns:mc="http://schemas.openxmlformats.org/markup-compatibility/2006" xmlns:aink="http://schemas.microsoft.com/office/drawing/2016/ink" xmlns:am3d="http://schemas.microsoft.com/office/drawing/2017/model3d" xmlns:o="urn:schemas-microsoft-com:office:office" xmlns:r="http://schemas.openxmlformats.org/officeDocument/2006/relationships" xmlns:m="http://schemas.openxmlformats.org/officeDocument/2006/math" xmlns:v="urn:schemas-microsoft-com:vml" xmlns:wp14="http://schemas.microsoft.com/office/word/2010/wordprocessingDrawing" xmlns:wp="http://schemas.openxmlformats.org/drawingml/2006/wordprocessingDrawing" xmlns:w10="urn:schemas-microsoft-com:office:word" xmlns:w="http://schemas.openxmlformats.org/wordprocessingml/2006/main" xmlns:w14="http://schemas.microsoft.com/office/word/2010/wordml" xmlns:w15="http://schemas.microsoft.com/office/word/2012/wordml" xmlns:w16cex="http://schemas.microsoft.com/office/word/2018/wordml/cex" xmlns:w16cid="http://schemas.microsoft.com/office/word/2016/wordml/cid" xmlns:w16="http://schemas.microsoft.com/office/word/2018/wordml" xmlns:w16sdtdh="http://schemas.microsoft.com/office/word/2020/wordml/sdtdatahash" xmlns:w16se="http://schemas.microsoft.com/office/word/2015/wordml/symex" xmlns:wpg="http://schemas.microsoft.com/office/word/2010/wordprocessingGroup" xmlns:wpi="http://schemas.microsoft.com/office/word/2010/wordprocessingInk" xmlns:wne="http://schemas.microsoft.com/office/word/2006/wordml" xmlns:wps="http://schemas.microsoft.com/office/word/2010/wordprocessingShape" mc:Ignorable="w14 w15 w16se w16cid w16 w16cex w16sdtdh wp14">
-  <w16cid:commentId w16cid:paraId="204521B1" w16cid:durableId="2436F244"/>
-</w16cid:commentsIds>
-</file>
-
-<file path=word/people.xml><?xml version="1.0" encoding="utf-8"?>
-<w15:people xmlns:wpc="http://schemas.microsoft.com/office/word/2010/wordprocessingCanvas" xmlns:cx="http://schemas.microsoft.com/office/drawing/2014/chartex" xmlns:cx1="http://schemas.microsoft.com/office/drawing/2015/9/8/chartex" xmlns:cx2="http://schemas.microsoft.com/office/drawing/2015/10/21/chartex" xmlns:cx3="http://schemas.microsoft.com/office/drawing/2016/5/9/chartex" xmlns:cx4="http://schemas.microsoft.com/office/drawing/2016/5/10/chartex" xmlns:cx5="http://schemas.microsoft.com/office/drawing/2016/5/11/chartex" xmlns:cx6="http://schemas.microsoft.com/office/drawing/2016/5/12/chartex" xmlns:cx7="http://schemas.microsoft.com/office/drawing/2016/5/13/chartex" xmlns:cx8="http://schemas.microsoft.com/office/drawing/2016/5/14/chartex" xmlns:mc="http://schemas.openxmlformats.org/markup-compatibility/2006" xmlns:aink="http://schemas.microsoft.com/office/drawing/2016/ink" xmlns:am3d="http://schemas.microsoft.com/office/drawing/2017/model3d" xmlns:o="urn:schemas-microsoft-com:office:office" xmlns:r="http://schemas.openxmlformats.org/officeDocument/2006/relationships" xmlns:m="http://schemas.openxmlformats.org/officeDocument/2006/math" xmlns:v="urn:schemas-microsoft-com:vml" xmlns:wp14="http://schemas.microsoft.com/office/word/2010/wordprocessingDrawing" xmlns:wp="http://schemas.openxmlformats.org/drawingml/2006/wordprocessingDrawing" xmlns:w10="urn:schemas-microsoft-com:office:word" xmlns:w="http://schemas.openxmlformats.org/wordprocessingml/2006/main" xmlns:w14="http://schemas.microsoft.com/office/word/2010/wordml" xmlns:w15="http://schemas.microsoft.com/office/word/2012/wordml" xmlns:w16cex="http://schemas.microsoft.com/office/word/2018/wordml/cex" xmlns:w16cid="http://schemas.microsoft.com/office/word/2016/wordml/cid" xmlns:w16="http://schemas.microsoft.com/office/word/2018/wordml" xmlns:w16sdtdh="http://schemas.microsoft.com/office/word/2020/wordml/sdtdatahash" xmlns:w16se="http://schemas.microsoft.com/office/word/2015/wordml/symex" xmlns:wpg="http://schemas.microsoft.com/office/word/2010/wordprocessingGroup" xmlns:wpi="http://schemas.microsoft.com/office/word/2010/wordprocessingInk" xmlns:wne="http://schemas.microsoft.com/office/word/2006/wordml" xmlns:wps="http://schemas.microsoft.com/office/word/2010/wordprocessingShape" mc:Ignorable="w14 w15 w16se w16cid w16 w16cex w16sdtdh wp14">
-  <w15:person w15:author="Kelly Brito de Paula">
-    <w15:presenceInfo w15:providerId="None" w15:userId="Kelly Brito de Paula"/>
-  </w15:person>
-</w15:people>
 </file>
 
 <file path=word/styles.xml><?xml version="1.0" encoding="utf-8"?>

</xml_diff>